<commit_message>
#277 - Design update on how the comp on fee is being handled.
</commit_message>
<xml_diff>
--- a/design/Design Specification - Capture - Compensation.docx
+++ b/design/Design Specification - Capture - Compensation.docx
@@ -7942,7 +7942,13 @@
         <w:rPr>
           <w:rFonts w:asciiTheme="minorHAnsi" w:hAnsiTheme="minorHAnsi"/>
         </w:rPr>
-        <w:t xml:space="preserve">The lookup should return the sum of the following variables that evaluate to “T”:  </w:t>
+        <w:t xml:space="preserve">The lookup should return one </w:t>
+      </w:r>
+      <w:r>
+        <w:rPr>
+          <w:rFonts w:asciiTheme="minorHAnsi" w:hAnsiTheme="minorHAnsi"/>
+        </w:rPr>
+        <w:t xml:space="preserve">of the following variables that evaluate to “T”:  </w:t>
       </w:r>
       <w:r>
         <w:rPr>
@@ -7960,19 +7966,19 @@
         <w:rPr>
           <w:rFonts w:asciiTheme="minorHAnsi" w:hAnsiTheme="minorHAnsi"/>
         </w:rPr>
-        <w:t xml:space="preserve">will be managed manually.  The first two values in the list are mutually exclusive with the rest of the list.  If either ERF on, FRF on or Admin on are </w:t>
-      </w:r>
-      <w:r>
-        <w:rPr>
-          <w:rFonts w:asciiTheme="minorHAnsi" w:hAnsiTheme="minorHAnsi"/>
-        </w:rPr>
-        <w:t>greater than zero</w:t>
-      </w:r>
-      <w:r>
-        <w:rPr>
-          <w:rFonts w:asciiTheme="minorHAnsi" w:hAnsiTheme="minorHAnsi"/>
-        </w:rPr>
-        <w:t xml:space="preserve">, then the first two values must be zero.  </w:t>
+        <w:t>will be managed manually.  The values in the list are mutually exclusive with</w:t>
+      </w:r>
+      <w:r>
+        <w:rPr>
+          <w:rFonts w:asciiTheme="minorHAnsi" w:hAnsiTheme="minorHAnsi"/>
+        </w:rPr>
+        <w:t xml:space="preserve"> the rest of the list.</w:t>
+      </w:r>
+      <w:r>
+        <w:rPr>
+          <w:rFonts w:asciiTheme="minorHAnsi" w:hAnsiTheme="minorHAnsi"/>
+        </w:rPr>
+        <w:t xml:space="preserve">  </w:t>
       </w:r>
     </w:p>
     <w:p>
@@ -7997,7 +8003,15 @@
         <w:rPr>
           <w:rFonts w:asciiTheme="minorHAnsi" w:hAnsiTheme="minorHAnsi"/>
         </w:rPr>
-        <w:t>.  If the “rate restricted” box is unchecked, the commission % should be added to the total for that job code and LOB</w:t>
+        <w:t>.  If the “rate restricted”</w:t>
+      </w:r>
+      <w:bookmarkStart w:id="28" w:name="_GoBack"/>
+      <w:bookmarkEnd w:id="28"/>
+      <w:r>
+        <w:rPr>
+          <w:rFonts w:asciiTheme="minorHAnsi" w:hAnsiTheme="minorHAnsi"/>
+        </w:rPr>
+        <w:t xml:space="preserve"> box is unchecked, the commission % should be added to the total for that job code and LOB</w:t>
       </w:r>
     </w:p>
     <w:p>
@@ -8378,15 +8392,7 @@
               <w:rPr>
                 <w:rFonts w:asciiTheme="minorHAnsi" w:hAnsiTheme="minorHAnsi"/>
               </w:rPr>
-              <w:t>SMALL CON</w:t>
-            </w:r>
-            <w:bookmarkStart w:id="28" w:name="_GoBack"/>
-            <w:bookmarkEnd w:id="28"/>
-            <w:r>
-              <w:rPr>
-                <w:rFonts w:asciiTheme="minorHAnsi" w:hAnsiTheme="minorHAnsi"/>
-              </w:rPr>
-              <w:t>TAINER</w:t>
+              <w:t>SMALL CONTAINER</w:t>
             </w:r>
           </w:p>
         </w:tc>
@@ -9206,7 +9212,6 @@
               <w:rPr>
                 <w:rFonts w:asciiTheme="minorHAnsi" w:hAnsiTheme="minorHAnsi"/>
               </w:rPr>
-              <w:lastRenderedPageBreak/>
               <w:t>DS8J</w:t>
             </w:r>
           </w:p>
@@ -9336,6 +9341,7 @@
               <w:rPr>
                 <w:rFonts w:asciiTheme="minorHAnsi" w:hAnsiTheme="minorHAnsi"/>
               </w:rPr>
+              <w:lastRenderedPageBreak/>
               <w:t>DS8J</w:t>
             </w:r>
           </w:p>
@@ -11213,7 +11219,6 @@
         <w:pStyle w:val="Heading3"/>
       </w:pPr>
       <w:r>
-        <w:lastRenderedPageBreak/>
         <w:t xml:space="preserve">Base commission calculation:  </w:t>
       </w:r>
       <w:proofErr w:type="spellStart"/>
@@ -11333,6 +11338,7 @@
         <w:rPr>
           <w:rFonts w:asciiTheme="minorHAnsi" w:hAnsiTheme="minorHAnsi" w:cstheme="minorHAnsi"/>
         </w:rPr>
+        <w:lastRenderedPageBreak/>
         <w:t xml:space="preserve">Compare small container </w:t>
       </w:r>
       <w:proofErr w:type="spellStart"/>
@@ -11996,7 +12002,6 @@
       </w:pPr>
       <w:proofErr w:type="gramStart"/>
       <w:r>
-        <w:lastRenderedPageBreak/>
         <w:t>recycling</w:t>
       </w:r>
       <w:proofErr w:type="gramEnd"/>
@@ -12747,7 +12752,7 @@
       <w:rPr>
         <w:noProof/>
       </w:rPr>
-      <w:t>12/9/2014 1:02:04 PM</w:t>
+      <w:t>2/3/2015 9:06:50 AM</w:t>
     </w:r>
     <w:r>
       <w:rPr>
@@ -12810,7 +12815,7 @@
         <w:sz w:val="16"/>
         <w:szCs w:val="16"/>
       </w:rPr>
-      <w:t>18</w:t>
+      <w:t>13</w:t>
     </w:r>
     <w:r>
       <w:rPr>
@@ -16412,6 +16417,21 @@
 </file>
 
 <file path=customXml/item1.xml><?xml version="1.0" encoding="utf-8"?>
+<?mso-contentType ?>
+<FormTemplates xmlns="http://schemas.microsoft.com/sharepoint/v3/contenttype/forms">
+  <Display>DocumentLibraryForm</Display>
+  <Edit>DocumentLibraryForm</Edit>
+  <New>DocumentLibraryForm</New>
+</FormTemplates>
+</file>
+
+<file path=customXml/item2.xml><?xml version="1.0" encoding="utf-8"?>
+<p:properties xmlns:p="http://schemas.microsoft.com/office/2006/metadata/properties" xmlns:xsi="http://www.w3.org/2001/XMLSchema-instance">
+  <documentManagement/>
+</p:properties>
+</file>
+
+<file path=customXml/item3.xml><?xml version="1.0" encoding="utf-8"?>
 <ct:contentTypeSchema xmlns:ct="http://schemas.microsoft.com/office/2006/metadata/contentType" xmlns:ma="http://schemas.microsoft.com/office/2006/metadata/properties/metaAttributes" ct:_="" ma:_="" ma:contentTypeName="Document" ma:contentTypeID="0x01010007B1D441ADEC8642ABD94220A12323FC" ma:contentTypeVersion="0" ma:contentTypeDescription="Create a new document." ma:contentTypeScope="" ma:versionID="004e9817178017d7dbe120b842248b7f">
   <xsd:schema xmlns:xsd="http://www.w3.org/2001/XMLSchema" xmlns:xs="http://www.w3.org/2001/XMLSchema" xmlns:p="http://schemas.microsoft.com/office/2006/metadata/properties" targetNamespace="http://schemas.microsoft.com/office/2006/metadata/properties" ma:root="true" ma:fieldsID="c64490b4aec6201516c3a874156f37b2">
     <xsd:element name="properties">
@@ -16525,26 +16545,27 @@
 </ct:contentTypeSchema>
 </file>
 
-<file path=customXml/item2.xml><?xml version="1.0" encoding="utf-8"?>
-<p:properties xmlns:p="http://schemas.microsoft.com/office/2006/metadata/properties" xmlns:xsi="http://www.w3.org/2001/XMLSchema-instance">
-  <documentManagement/>
-</p:properties>
-</file>
-
-<file path=customXml/item3.xml><?xml version="1.0" encoding="utf-8"?>
-<?mso-contentType ?>
-<FormTemplates xmlns="http://schemas.microsoft.com/sharepoint/v3/contenttype/forms">
-  <Display>DocumentLibraryForm</Display>
-  <Edit>DocumentLibraryForm</Edit>
-  <New>DocumentLibraryForm</New>
-</FormTemplates>
-</file>
-
 <file path=customXml/item4.xml><?xml version="1.0" encoding="utf-8"?>
 <b:Sources xmlns:b="http://schemas.openxmlformats.org/officeDocument/2006/bibliography" xmlns="http://schemas.openxmlformats.org/officeDocument/2006/bibliography" SelectedStyle="\APA.XSL" StyleName="APA"/>
 </file>
 
 <file path=customXml/itemProps1.xml><?xml version="1.0" encoding="utf-8"?>
+<ds:datastoreItem xmlns:ds="http://schemas.openxmlformats.org/officeDocument/2006/customXml" ds:itemID="{3CBB50F0-8F85-42BF-AC23-9DA2DC66E259}">
+  <ds:schemaRefs>
+    <ds:schemaRef ds:uri="http://schemas.microsoft.com/sharepoint/v3/contenttype/forms"/>
+  </ds:schemaRefs>
+</ds:datastoreItem>
+</file>
+
+<file path=customXml/itemProps2.xml><?xml version="1.0" encoding="utf-8"?>
+<ds:datastoreItem xmlns:ds="http://schemas.openxmlformats.org/officeDocument/2006/customXml" ds:itemID="{E5265DE5-3E8E-4120-8280-8EC419E03148}">
+  <ds:schemaRefs>
+    <ds:schemaRef ds:uri="http://schemas.microsoft.com/office/2006/metadata/properties"/>
+  </ds:schemaRefs>
+</ds:datastoreItem>
+</file>
+
+<file path=customXml/itemProps3.xml><?xml version="1.0" encoding="utf-8"?>
 <ds:datastoreItem xmlns:ds="http://schemas.openxmlformats.org/officeDocument/2006/customXml" ds:itemID="{BA7BD11F-C275-40DD-82C9-C791F093B530}">
   <ds:schemaRefs>
     <ds:schemaRef ds:uri="http://schemas.microsoft.com/office/2006/metadata/contentType"/>
@@ -16560,24 +16581,8 @@
 </ds:datastoreItem>
 </file>
 
-<file path=customXml/itemProps2.xml><?xml version="1.0" encoding="utf-8"?>
-<ds:datastoreItem xmlns:ds="http://schemas.openxmlformats.org/officeDocument/2006/customXml" ds:itemID="{E5265DE5-3E8E-4120-8280-8EC419E03148}">
-  <ds:schemaRefs>
-    <ds:schemaRef ds:uri="http://schemas.microsoft.com/office/2006/metadata/properties"/>
-  </ds:schemaRefs>
-</ds:datastoreItem>
-</file>
-
-<file path=customXml/itemProps3.xml><?xml version="1.0" encoding="utf-8"?>
-<ds:datastoreItem xmlns:ds="http://schemas.openxmlformats.org/officeDocument/2006/customXml" ds:itemID="{3CBB50F0-8F85-42BF-AC23-9DA2DC66E259}">
-  <ds:schemaRefs>
-    <ds:schemaRef ds:uri="http://schemas.microsoft.com/sharepoint/v3/contenttype/forms"/>
-  </ds:schemaRefs>
-</ds:datastoreItem>
-</file>
-
 <file path=customXml/itemProps4.xml><?xml version="1.0" encoding="utf-8"?>
-<ds:datastoreItem xmlns:ds="http://schemas.openxmlformats.org/officeDocument/2006/customXml" ds:itemID="{CBC241B9-0C5B-4656-9EBF-35A1585D530D}">
+<ds:datastoreItem xmlns:ds="http://schemas.openxmlformats.org/officeDocument/2006/customXml" ds:itemID="{FB2F17BF-BAA8-4720-8BA7-4214B51BD82D}">
   <ds:schemaRefs>
     <ds:schemaRef ds:uri="http://schemas.openxmlformats.org/officeDocument/2006/bibliography"/>
   </ds:schemaRefs>

</xml_diff>